<commit_message>
Updated Documentation, Coversheet. Added comments to clarify the code
</commit_message>
<xml_diff>
--- a/studentAnswerTemplate-20251203/Template/Assignment-Cover-Sheet.docx
+++ b/studentAnswerTemplate-20251203/Template/Assignment-Cover-Sheet.docx
@@ -75,7 +75,13 @@
       </w:r>
       <w:r>
         <w:tab/>
-        <w:t>_____________________________________________________________</w:t>
+        <w:t>_____</w:t>
+      </w:r>
+      <w:r>
+        <w:t>Teo Ming Kern / Zhang Long Kai</w:t>
+      </w:r>
+      <w:r>
+        <w:t>_______________________</w:t>
       </w:r>
     </w:p>
     <w:p>
@@ -84,7 +90,13 @@
       </w:r>
       <w:r>
         <w:tab/>
-        <w:t>________________________________________________________</w:t>
+        <w:t>________</w:t>
+      </w:r>
+      <w:r>
+        <w:t>3122215/ 3133272</w:t>
+      </w:r>
+      <w:r>
+        <w:t>___________________________</w:t>
       </w:r>
       <w:r>
         <w:t>_____</w:t>
@@ -96,16 +108,13 @@
       </w:r>
       <w:r>
         <w:tab/>
-        <w:t>____________________</w:t>
-      </w:r>
-      <w:r>
-        <w:t>_</w:t>
-      </w:r>
-      <w:r>
-        <w:t>_______</w:t>
-      </w:r>
-      <w:r>
-        <w:t>_______________________________________</w:t>
+        <w:t>___________________</w:t>
+      </w:r>
+      <w:r>
+        <w:t>Computing Science</w:t>
+      </w:r>
+      <w:r>
+        <w:t>________</w:t>
       </w:r>
     </w:p>
     <w:p>
@@ -116,7 +125,13 @@
         <w:tab/>
       </w:r>
       <w:r>
-        <w:t xml:space="preserve">____________________________ </w:t>
+        <w:t>____________</w:t>
+      </w:r>
+      <w:r>
+        <w:t>BSCH</w:t>
+      </w:r>
+      <w:r>
+        <w:t xml:space="preserve">_____________ </w:t>
       </w:r>
       <w:r>
         <w:tab/>
@@ -126,7 +141,13 @@
         <w:tab/>
       </w:r>
       <w:r>
-        <w:t>_______</w:t>
+        <w:t>_____</w:t>
+      </w:r>
+      <w:r>
+        <w:t>3</w:t>
+      </w:r>
+      <w:r>
+        <w:t>_</w:t>
       </w:r>
       <w:r>
         <w:t>_</w:t>
@@ -149,7 +170,13 @@
         <w:tab/>
       </w:r>
       <w:r>
-        <w:t>____________________________________________________________________</w:t>
+        <w:t>__________________________</w:t>
+      </w:r>
+      <w:r>
+        <w:t>HCI&amp;GUI</w:t>
+      </w:r>
+      <w:r>
+        <w:t>________________________________________</w:t>
       </w:r>
     </w:p>
     <w:p>
@@ -166,7 +193,13 @@
         <w:t>Full Time</w:t>
       </w:r>
       <w:r>
-        <w:t xml:space="preserve"> _______</w:t>
+        <w:t xml:space="preserve"> __</w:t>
+      </w:r>
+      <w:r>
+        <w:t>x</w:t>
+      </w:r>
+      <w:r>
+        <w:t>_____</w:t>
       </w:r>
       <w:r>
         <w:tab/>
@@ -192,7 +225,13 @@
         <w:t>______</w:t>
       </w:r>
       <w:r>
-        <w:t>_______________________________________________________</w:t>
+        <w:t>____________</w:t>
+      </w:r>
+      <w:r>
+        <w:t>Haseeb Younis</w:t>
+      </w:r>
+      <w:r>
+        <w:t>______________________________</w:t>
       </w:r>
     </w:p>
     <w:p>
@@ -203,7 +242,13 @@
         <w:tab/>
       </w:r>
       <w:r>
-        <w:t>______________________________________________________</w:t>
+        <w:t>___________________</w:t>
+      </w:r>
+      <w:r>
+        <w:t>21 card game</w:t>
+      </w:r>
+      <w:r>
+        <w:t>_____________________</w:t>
       </w:r>
       <w:r>
         <w:t>_______</w:t>
@@ -821,7 +866,13 @@
           <w:p/>
           <w:p>
             <w:r>
-              <w:t>Signature:   ____________________</w:t>
+              <w:t>Signature:   _____</w:t>
+            </w:r>
+            <w:r>
+              <w:t>Linc/Zhang</w:t>
+            </w:r>
+            <w:r>
+              <w:t>____________</w:t>
             </w:r>
             <w:r>
               <w:tab/>
@@ -832,7 +883,13 @@
             </w:r>
             <w:r>
               <w:tab/>
-              <w:t>___________________</w:t>
+              <w:t>___________</w:t>
+            </w:r>
+            <w:r>
+              <w:t>16/12/2025</w:t>
+            </w:r>
+            <w:r>
+              <w:t>_____</w:t>
             </w:r>
           </w:p>
         </w:tc>
@@ -2161,26 +2218,6 @@
 </file>
 
 <file path=customXml/item1.xml><?xml version="1.0" encoding="utf-8"?>
-<?mso-contentType ?>
-<FormTemplates xmlns="http://schemas.microsoft.com/sharepoint/v3/contenttype/forms">
-  <Display>DocumentLibraryForm</Display>
-  <Edit>DocumentLibraryForm</Edit>
-  <New>DocumentLibraryForm</New>
-</FormTemplates>
-</file>
-
-<file path=customXml/item2.xml><?xml version="1.0" encoding="utf-8"?>
-<p:properties xmlns:p="http://schemas.microsoft.com/office/2006/metadata/properties" xmlns:xsi="http://www.w3.org/2001/XMLSchema-instance" xmlns:pc="http://schemas.microsoft.com/office/infopath/2007/PartnerControls">
-  <documentManagement>
-    <lcf76f155ced4ddcb4097134ff3c332f xmlns="3f367755-921c-45a1-b875-44a516af57da">
-      <Terms xmlns="http://schemas.microsoft.com/office/infopath/2007/PartnerControls"/>
-    </lcf76f155ced4ddcb4097134ff3c332f>
-    <TaxCatchAll xmlns="787d43df-264a-45c1-9412-4cf5ed2c011c" xsi:nil="true"/>
-  </documentManagement>
-</p:properties>
-</file>
-
-<file path=customXml/item3.xml><?xml version="1.0" encoding="utf-8"?>
 <ct:contentTypeSchema xmlns:ct="http://schemas.microsoft.com/office/2006/metadata/contentType" xmlns:ma="http://schemas.microsoft.com/office/2006/metadata/properties/metaAttributes" ct:_="" ma:_="" ma:contentTypeName="Document" ma:contentTypeID="0x010100DB69484EEBCE91439A74948D586C1B97" ma:contentTypeVersion="13" ma:contentTypeDescription="Create a new document." ma:contentTypeScope="" ma:versionID="e1b00bea5c7c4c76ddf6a0f7a381bdda">
   <xsd:schema xmlns:xsd="http://www.w3.org/2001/XMLSchema" xmlns:xs="http://www.w3.org/2001/XMLSchema" xmlns:p="http://schemas.microsoft.com/office/2006/metadata/properties" xmlns:ns2="3f367755-921c-45a1-b875-44a516af57da" xmlns:ns3="787d43df-264a-45c1-9412-4cf5ed2c011c" targetNamespace="http://schemas.microsoft.com/office/2006/metadata/properties" ma:root="true" ma:fieldsID="f83ef9daa34518e6f47d1236c470cefa" ns2:_="" ns3:_="">
     <xsd:import namespace="3f367755-921c-45a1-b875-44a516af57da"/>
@@ -2387,10 +2424,41 @@
 </ct:contentTypeSchema>
 </file>
 
+<file path=customXml/item2.xml><?xml version="1.0" encoding="utf-8"?>
+<p:properties xmlns:p="http://schemas.microsoft.com/office/2006/metadata/properties" xmlns:xsi="http://www.w3.org/2001/XMLSchema-instance" xmlns:pc="http://schemas.microsoft.com/office/infopath/2007/PartnerControls">
+  <documentManagement>
+    <lcf76f155ced4ddcb4097134ff3c332f xmlns="3f367755-921c-45a1-b875-44a516af57da">
+      <Terms xmlns="http://schemas.microsoft.com/office/infopath/2007/PartnerControls"/>
+    </lcf76f155ced4ddcb4097134ff3c332f>
+    <TaxCatchAll xmlns="787d43df-264a-45c1-9412-4cf5ed2c011c" xsi:nil="true"/>
+  </documentManagement>
+</p:properties>
+</file>
+
+<file path=customXml/item3.xml><?xml version="1.0" encoding="utf-8"?>
+<?mso-contentType ?>
+<FormTemplates xmlns="http://schemas.microsoft.com/sharepoint/v3/contenttype/forms">
+  <Display>DocumentLibraryForm</Display>
+  <Edit>DocumentLibraryForm</Edit>
+  <New>DocumentLibraryForm</New>
+</FormTemplates>
+</file>
+
 <file path=customXml/itemProps1.xml><?xml version="1.0" encoding="utf-8"?>
-<ds:datastoreItem xmlns:ds="http://schemas.openxmlformats.org/officeDocument/2006/customXml" ds:itemID="{5DE0184A-02AA-4FFE-9F8D-285832E374B8}">
+<ds:datastoreItem xmlns:ds="http://schemas.openxmlformats.org/officeDocument/2006/customXml" ds:itemID="{C524BBBA-FFD8-4A57-85E8-B806BB2611EB}">
   <ds:schemaRefs>
-    <ds:schemaRef ds:uri="http://schemas.microsoft.com/sharepoint/v3/contenttype/forms"/>
+    <ds:schemaRef ds:uri="http://schemas.microsoft.com/office/2006/metadata/contentType"/>
+    <ds:schemaRef ds:uri="http://schemas.microsoft.com/office/2006/metadata/properties/metaAttributes"/>
+    <ds:schemaRef ds:uri="http://www.w3.org/2001/XMLSchema"/>
+    <ds:schemaRef ds:uri="http://schemas.microsoft.com/office/2006/metadata/properties"/>
+    <ds:schemaRef ds:uri="3f367755-921c-45a1-b875-44a516af57da"/>
+    <ds:schemaRef ds:uri="787d43df-264a-45c1-9412-4cf5ed2c011c"/>
+    <ds:schemaRef ds:uri="http://schemas.microsoft.com/office/2006/documentManagement/types"/>
+    <ds:schemaRef ds:uri="http://schemas.microsoft.com/office/infopath/2007/PartnerControls"/>
+    <ds:schemaRef ds:uri="http://schemas.openxmlformats.org/package/2006/metadata/core-properties"/>
+    <ds:schemaRef ds:uri="http://purl.org/dc/elements/1.1/"/>
+    <ds:schemaRef ds:uri="http://purl.org/dc/terms/"/>
+    <ds:schemaRef ds:uri="http://schemas.microsoft.com/internal/obd"/>
   </ds:schemaRefs>
 </ds:datastoreItem>
 </file>
@@ -2407,20 +2475,9 @@
 </file>
 
 <file path=customXml/itemProps3.xml><?xml version="1.0" encoding="utf-8"?>
-<ds:datastoreItem xmlns:ds="http://schemas.openxmlformats.org/officeDocument/2006/customXml" ds:itemID="{C524BBBA-FFD8-4A57-85E8-B806BB2611EB}">
+<ds:datastoreItem xmlns:ds="http://schemas.openxmlformats.org/officeDocument/2006/customXml" ds:itemID="{5DE0184A-02AA-4FFE-9F8D-285832E374B8}">
   <ds:schemaRefs>
-    <ds:schemaRef ds:uri="http://schemas.microsoft.com/office/2006/metadata/contentType"/>
-    <ds:schemaRef ds:uri="http://schemas.microsoft.com/office/2006/metadata/properties/metaAttributes"/>
-    <ds:schemaRef ds:uri="http://www.w3.org/2001/XMLSchema"/>
-    <ds:schemaRef ds:uri="http://schemas.microsoft.com/office/2006/metadata/properties"/>
-    <ds:schemaRef ds:uri="3f367755-921c-45a1-b875-44a516af57da"/>
-    <ds:schemaRef ds:uri="787d43df-264a-45c1-9412-4cf5ed2c011c"/>
-    <ds:schemaRef ds:uri="http://schemas.microsoft.com/office/2006/documentManagement/types"/>
-    <ds:schemaRef ds:uri="http://schemas.microsoft.com/office/infopath/2007/PartnerControls"/>
-    <ds:schemaRef ds:uri="http://schemas.openxmlformats.org/package/2006/metadata/core-properties"/>
-    <ds:schemaRef ds:uri="http://purl.org/dc/elements/1.1/"/>
-    <ds:schemaRef ds:uri="http://purl.org/dc/terms/"/>
-    <ds:schemaRef ds:uri="http://schemas.microsoft.com/internal/obd"/>
+    <ds:schemaRef ds:uri="http://schemas.microsoft.com/sharepoint/v3/contenttype/forms"/>
   </ds:schemaRefs>
 </ds:datastoreItem>
 </file>
</xml_diff>